<commit_message>
Added Framework concepts and made some changes in Docs
</commit_message>
<xml_diff>
--- a/Work/Webservices/Webserviceconcepts.docx
+++ b/Work/Webservices/Webserviceconcepts.docx
@@ -84,10 +84,7 @@
     </w:p>
     <w:p>
       <w:r>
-        <w:t xml:space="preserve">Initially, Download and install SOAP UI tool -&gt; open it and click on SOAP which is on top (or) right click on the file and click on New SOAP project -&gt; we can see a dialog box and in that enter Project Name and give URL (or) file name for Initial WSDL and </w:t>
-      </w:r>
-      <w:r>
-        <w:t>click on OK.</w:t>
+        <w:t>Initially, Download and install SOAP UI tool -&gt; open it and click on SOAP which is on top (or) right click on the file and click on New SOAP project -&gt; we can see a dialog box and in that enter Project Name and give URL (or) file name for Initial WSDL and click on OK.</w:t>
       </w:r>
     </w:p>
     <w:p>
@@ -204,10 +201,7 @@
         <w:contextualSpacing/>
       </w:pPr>
       <w:r>
-        <w:t>We have given project name as Weather and imported WSDL</w:t>
-      </w:r>
-      <w:r>
-        <w:t xml:space="preserve"> file.</w:t>
+        <w:t>We have given project name as Weather and imported WSDL file.</w:t>
       </w:r>
     </w:p>
     <w:p>
@@ -252,10 +246,18 @@
           <w:b/>
         </w:rPr>
       </w:pPr>
-      <w:r>
-        <w:rPr>
-          <w:b/>
-        </w:rPr>
+    </w:p>
+    <w:p>
+      <w:pPr>
+        <w:rPr>
+          <w:b/>
+        </w:rPr>
+      </w:pPr>
+      <w:r>
+        <w:rPr>
+          <w:b/>
+        </w:rPr>
+        <w:lastRenderedPageBreak/>
         <w:t>Step-2</w:t>
       </w:r>
     </w:p>
@@ -269,7 +271,6 @@
         <w:rPr>
           <w:noProof/>
         </w:rPr>
-        <w:lastRenderedPageBreak/>
         <w:drawing>
           <wp:inline distT="114300" distB="114300" distL="114300" distR="114300">
             <wp:extent cx="4667250" cy="3186113"/>
@@ -334,13 +335,7 @@
         <w:rPr>
           <w:b/>
         </w:rPr>
-        <w:t>1.(b)</w:t>
-      </w:r>
-      <w:r>
-        <w:rPr>
-          <w:b/>
-        </w:rPr>
-        <w:t xml:space="preserve"> How to send request xml?</w:t>
+        <w:t>1.(b) How to send request xml?</w:t>
       </w:r>
     </w:p>
     <w:p>
@@ -370,10 +365,7 @@
         <w:t>?</w:t>
       </w:r>
       <w:r>
-        <w:t>” indicates the input parameters which has to be given to</w:t>
-      </w:r>
-      <w:r>
-        <w:t xml:space="preserve"> get a response based on that.</w:t>
+        <w:t>” indicates the input parameters which has to be given to get a response based on that.</w:t>
       </w:r>
     </w:p>
     <w:p>
@@ -421,8 +413,10 @@
         <w:t xml:space="preserve"> </w:t>
       </w:r>
     </w:p>
-    <w:p>
-      <w:r>
+    <w:p/>
+    <w:p>
+      <w:r>
+        <w:lastRenderedPageBreak/>
         <w:t>Now, Here we have two types of requests:</w:t>
       </w:r>
     </w:p>
@@ -455,7 +449,6 @@
       </w:pPr>
       <w:proofErr w:type="spellStart"/>
       <w:r>
-        <w:lastRenderedPageBreak/>
         <w:t>GetWeather</w:t>
       </w:r>
       <w:proofErr w:type="spellEnd"/>
@@ -576,8 +569,6 @@
       </w:r>
     </w:p>
     <w:p/>
-    <w:p/>
-    <w:p/>
     <w:p>
       <w:pPr>
         <w:rPr>
@@ -609,14 +600,294 @@
         </w:rPr>
         <w:t>om response xml using assertions</w:t>
       </w:r>
+    </w:p>
+    <w:p>
+      <w:pPr>
+        <w:rPr>
+          <w:b/>
+        </w:rPr>
+      </w:pPr>
+      <w:r>
+        <w:rPr>
+          <w:b/>
+        </w:rPr>
+        <w:t>Assertion:</w:t>
+      </w:r>
+    </w:p>
+    <w:p>
+      <w:pPr>
+        <w:pStyle w:val="ListParagraph"/>
+        <w:numPr>
+          <w:ilvl w:val="0"/>
+          <w:numId w:val="6"/>
+        </w:numPr>
+      </w:pPr>
+      <w:r>
+        <w:t xml:space="preserve">It is an act of </w:t>
+      </w:r>
+      <w:r>
+        <w:t>stating something. It can also be interpreted as check point or a validation point.</w:t>
+      </w:r>
+    </w:p>
+    <w:p>
+      <w:pPr>
+        <w:pStyle w:val="ListParagraph"/>
+        <w:numPr>
+          <w:ilvl w:val="0"/>
+          <w:numId w:val="6"/>
+        </w:numPr>
+      </w:pPr>
+      <w:r>
+        <w:t>Once a request is sent to a web server a response is received. We need to validate if the response contains the data that we expect. In order to validate the response, we need to use assertions.</w:t>
+      </w:r>
+    </w:p>
+    <w:p>
+      <w:pPr>
+        <w:rPr>
+          <w:b/>
+        </w:rPr>
+      </w:pPr>
+      <w:r>
+        <w:rPr>
+          <w:b/>
+        </w:rPr>
+        <w:t>Different types of Assertions:</w:t>
+      </w:r>
+    </w:p>
+    <w:p>
+      <w:pPr>
+        <w:pStyle w:val="ListParagraph"/>
+        <w:numPr>
+          <w:ilvl w:val="0"/>
+          <w:numId w:val="7"/>
+        </w:numPr>
+        <w:ind w:left="284"/>
+      </w:pPr>
+      <w:r>
+        <w:t>Property Content</w:t>
+      </w:r>
+    </w:p>
+    <w:p>
+      <w:pPr>
+        <w:pStyle w:val="ListParagraph"/>
+        <w:numPr>
+          <w:ilvl w:val="0"/>
+          <w:numId w:val="7"/>
+        </w:numPr>
+        <w:ind w:left="284"/>
+      </w:pPr>
+      <w:r>
+        <w:t>Compliance Status Standard</w:t>
+      </w:r>
+    </w:p>
+    <w:p>
+      <w:pPr>
+        <w:pStyle w:val="ListParagraph"/>
+        <w:numPr>
+          <w:ilvl w:val="0"/>
+          <w:numId w:val="7"/>
+        </w:numPr>
+        <w:ind w:left="284"/>
+      </w:pPr>
+      <w:r>
+        <w:t>Script</w:t>
+      </w:r>
+    </w:p>
+    <w:p>
+      <w:pPr>
+        <w:pStyle w:val="ListParagraph"/>
+        <w:numPr>
+          <w:ilvl w:val="0"/>
+          <w:numId w:val="7"/>
+        </w:numPr>
+        <w:ind w:left="284"/>
+      </w:pPr>
+      <w:r>
+        <w:t>SLA</w:t>
+      </w:r>
+    </w:p>
+    <w:p>
+      <w:pPr>
+        <w:pStyle w:val="ListParagraph"/>
+        <w:numPr>
+          <w:ilvl w:val="0"/>
+          <w:numId w:val="7"/>
+        </w:numPr>
+        <w:ind w:left="284"/>
+      </w:pPr>
+      <w:r>
+        <w:t>JMS</w:t>
+      </w:r>
+    </w:p>
+    <w:p>
+      <w:pPr>
+        <w:pStyle w:val="ListParagraph"/>
+        <w:numPr>
+          <w:ilvl w:val="0"/>
+          <w:numId w:val="7"/>
+        </w:numPr>
+        <w:ind w:left="284"/>
+      </w:pPr>
+      <w:r>
+        <w:t>Security</w:t>
+      </w:r>
+    </w:p>
+    <w:p>
+      <w:pPr>
+        <w:rPr>
+          <w:b/>
+        </w:rPr>
+      </w:pPr>
+    </w:p>
+    <w:p>
+      <w:r>
+        <w:rPr>
+          <w:b/>
+        </w:rPr>
+        <w:t>Property Content:</w:t>
+      </w:r>
+      <w:r>
+        <w:rPr>
+          <w:b/>
+        </w:rPr>
+        <w:t xml:space="preserve"> </w:t>
+      </w:r>
+      <w:r>
+        <w:t>It contains the following types</w:t>
+      </w:r>
+    </w:p>
+    <w:p>
+      <w:pPr>
+        <w:pStyle w:val="ListParagraph"/>
+        <w:numPr>
+          <w:ilvl w:val="0"/>
+          <w:numId w:val="8"/>
+        </w:numPr>
+        <w:rPr>
+          <w:u w:val="single"/>
+        </w:rPr>
+      </w:pPr>
+      <w:r>
+        <w:rPr>
+          <w:u w:val="single"/>
+        </w:rPr>
+        <w:t>Contains Assertion</w:t>
+      </w:r>
+      <w:r>
+        <w:rPr>
+          <w:u w:val="single"/>
+        </w:rPr>
+        <w:t>:</w:t>
+      </w:r>
       <w:bookmarkStart w:id="0" w:name="_GoBack"/>
       <w:bookmarkEnd w:id="0"/>
-      <w:r>
-        <w:rPr>
-          <w:b/>
-        </w:rPr>
-        <w:br/>
-      </w:r>
+    </w:p>
+    <w:p>
+      <w:pPr>
+        <w:pStyle w:val="ListParagraph"/>
+        <w:numPr>
+          <w:ilvl w:val="0"/>
+          <w:numId w:val="8"/>
+        </w:numPr>
+        <w:rPr>
+          <w:u w:val="single"/>
+        </w:rPr>
+      </w:pPr>
+      <w:r>
+        <w:rPr>
+          <w:u w:val="single"/>
+        </w:rPr>
+        <w:t>Not contains Assertion</w:t>
+      </w:r>
+      <w:r>
+        <w:rPr>
+          <w:u w:val="single"/>
+        </w:rPr>
+        <w:t>:</w:t>
+      </w:r>
+    </w:p>
+    <w:p>
+      <w:pPr>
+        <w:pStyle w:val="ListParagraph"/>
+        <w:numPr>
+          <w:ilvl w:val="0"/>
+          <w:numId w:val="8"/>
+        </w:numPr>
+      </w:pPr>
+      <w:r>
+        <w:rPr>
+          <w:u w:val="single"/>
+        </w:rPr>
+        <w:t>X Path Match Assertion</w:t>
+      </w:r>
+      <w:r>
+        <w:rPr>
+          <w:u w:val="single"/>
+        </w:rPr>
+        <w:t>:</w:t>
+      </w:r>
+    </w:p>
+    <w:p>
+      <w:pPr>
+        <w:pStyle w:val="ListParagraph"/>
+        <w:numPr>
+          <w:ilvl w:val="0"/>
+          <w:numId w:val="8"/>
+        </w:numPr>
+        <w:rPr>
+          <w:u w:val="single"/>
+        </w:rPr>
+      </w:pPr>
+      <w:r>
+        <w:rPr>
+          <w:u w:val="single"/>
+        </w:rPr>
+        <w:t>X Query Match Assertion</w:t>
+      </w:r>
+      <w:r>
+        <w:rPr>
+          <w:u w:val="single"/>
+        </w:rPr>
+        <w:t>:</w:t>
+      </w:r>
+    </w:p>
+    <w:p>
+      <w:pPr>
+        <w:pStyle w:val="ListParagraph"/>
+        <w:numPr>
+          <w:ilvl w:val="0"/>
+          <w:numId w:val="8"/>
+        </w:numPr>
+        <w:rPr>
+          <w:u w:val="single"/>
+        </w:rPr>
+      </w:pPr>
+      <w:r>
+        <w:rPr>
+          <w:u w:val="single"/>
+        </w:rPr>
+        <w:t>Scripting Assertion</w:t>
+      </w:r>
+      <w:r>
+        <w:rPr>
+          <w:u w:val="single"/>
+        </w:rPr>
+        <w:t>:</w:t>
+      </w:r>
+    </w:p>
+    <w:p>
+      <w:pPr>
+        <w:rPr>
+          <w:b/>
+        </w:rPr>
+      </w:pPr>
+    </w:p>
+    <w:p>
+      <w:pPr>
+        <w:rPr>
+          <w:b/>
+        </w:rPr>
+      </w:pPr>
       <w:r>
         <w:rPr>
           <w:b/>
@@ -660,13 +931,7 @@
         <w:rPr>
           <w:b/>
         </w:rPr>
-        <w:t>reating test suite, tes</w:t>
-      </w:r>
-      <w:r>
-        <w:rPr>
-          <w:b/>
-        </w:rPr>
-        <w:t>t case, test steps</w:t>
+        <w:t>reating test suite, test case, test steps</w:t>
       </w:r>
       <w:r>
         <w:rPr>
@@ -740,6 +1005,119 @@
 <file path=word/numbering.xml><?xml version="1.0" encoding="utf-8"?>
 <w:numbering xmlns:wpc="http://schemas.microsoft.com/office/word/2010/wordprocessingCanvas" xmlns:cx="http://schemas.microsoft.com/office/drawing/2014/chartex" xmlns:cx1="http://schemas.microsoft.com/office/drawing/2015/9/8/chartex" xmlns:cx2="http://schemas.microsoft.com/office/drawing/2015/10/21/chartex" xmlns:cx3="http://schemas.microsoft.com/office/drawing/2016/5/9/chartex" xmlns:cx4="http://schemas.microsoft.com/office/drawing/2016/5/10/chartex" xmlns:cx5="http://schemas.microsoft.com/office/drawing/2016/5/11/chartex" xmlns:cx6="http://schemas.microsoft.com/office/drawing/2016/5/12/chartex" xmlns:cx7="http://schemas.microsoft.com/office/drawing/2016/5/13/chartex" xmlns:cx8="http://schemas.microsoft.com/office/drawing/2016/5/14/chartex" xmlns:mc="http://schemas.openxmlformats.org/markup-compatibility/2006" xmlns:o="urn:schemas-microsoft-com:office:office" xmlns:r="http://schemas.openxmlformats.org/officeDocument/2006/relationships" xmlns:m="http://schemas.openxmlformats.org/officeDocument/2006/math" xmlns:v="urn:schemas-microsoft-com:vml" xmlns:wp14="http://schemas.microsoft.com/office/word/2010/wordprocessingDrawing" xmlns:wp="http://schemas.openxmlformats.org/drawingml/2006/wordprocessingDrawing" xmlns:w10="urn:schemas-microsoft-com:office:word" xmlns:w="http://schemas.openxmlformats.org/wordprocessingml/2006/main" xmlns:w14="http://schemas.microsoft.com/office/word/2010/wordml" xmlns:w15="http://schemas.microsoft.com/office/word/2012/wordml" xmlns:w16se="http://schemas.microsoft.com/office/word/2015/wordml/symex" xmlns:wpg="http://schemas.microsoft.com/office/word/2010/wordprocessingGroup" xmlns:wpi="http://schemas.microsoft.com/office/word/2010/wordprocessingInk" xmlns:wne="http://schemas.microsoft.com/office/word/2006/wordml" xmlns:wps="http://schemas.microsoft.com/office/word/2010/wordprocessingShape" mc:Ignorable="w14 w15 w16se wp14">
   <w:abstractNum w:abstractNumId="0" w15:restartNumberingAfterBreak="0">
+    <w:nsid w:val="1C62152A"/>
+    <w:multiLevelType w:val="multilevel"/>
+    <w:tmpl w:val="67466FA6"/>
+    <w:lvl w:ilvl="0">
+      <w:start w:val="1"/>
+      <w:numFmt w:val="decimal"/>
+      <w:lvlText w:val="%1."/>
+      <w:lvlJc w:val="left"/>
+      <w:pPr>
+        <w:ind w:left="720" w:firstLine="360"/>
+      </w:pPr>
+      <w:rPr>
+        <w:u w:val="none"/>
+      </w:rPr>
+    </w:lvl>
+    <w:lvl w:ilvl="1">
+      <w:start w:val="1"/>
+      <w:numFmt w:val="lowerLetter"/>
+      <w:lvlText w:val="%2."/>
+      <w:lvlJc w:val="left"/>
+      <w:pPr>
+        <w:ind w:left="1440" w:firstLine="1080"/>
+      </w:pPr>
+      <w:rPr>
+        <w:u w:val="none"/>
+      </w:rPr>
+    </w:lvl>
+    <w:lvl w:ilvl="2">
+      <w:start w:val="1"/>
+      <w:numFmt w:val="lowerRoman"/>
+      <w:lvlText w:val="%3."/>
+      <w:lvlJc w:val="right"/>
+      <w:pPr>
+        <w:ind w:left="2160" w:firstLine="1800"/>
+      </w:pPr>
+      <w:rPr>
+        <w:u w:val="none"/>
+      </w:rPr>
+    </w:lvl>
+    <w:lvl w:ilvl="3">
+      <w:start w:val="1"/>
+      <w:numFmt w:val="decimal"/>
+      <w:lvlText w:val="%4."/>
+      <w:lvlJc w:val="left"/>
+      <w:pPr>
+        <w:ind w:left="2880" w:firstLine="2520"/>
+      </w:pPr>
+      <w:rPr>
+        <w:u w:val="none"/>
+      </w:rPr>
+    </w:lvl>
+    <w:lvl w:ilvl="4">
+      <w:start w:val="1"/>
+      <w:numFmt w:val="lowerLetter"/>
+      <w:lvlText w:val="%5."/>
+      <w:lvlJc w:val="left"/>
+      <w:pPr>
+        <w:ind w:left="3600" w:firstLine="3240"/>
+      </w:pPr>
+      <w:rPr>
+        <w:u w:val="none"/>
+      </w:rPr>
+    </w:lvl>
+    <w:lvl w:ilvl="5">
+      <w:start w:val="1"/>
+      <w:numFmt w:val="lowerRoman"/>
+      <w:lvlText w:val="%6."/>
+      <w:lvlJc w:val="right"/>
+      <w:pPr>
+        <w:ind w:left="4320" w:firstLine="3960"/>
+      </w:pPr>
+      <w:rPr>
+        <w:u w:val="none"/>
+      </w:rPr>
+    </w:lvl>
+    <w:lvl w:ilvl="6">
+      <w:start w:val="1"/>
+      <w:numFmt w:val="decimal"/>
+      <w:lvlText w:val="%7."/>
+      <w:lvlJc w:val="left"/>
+      <w:pPr>
+        <w:ind w:left="5040" w:firstLine="4680"/>
+      </w:pPr>
+      <w:rPr>
+        <w:u w:val="none"/>
+      </w:rPr>
+    </w:lvl>
+    <w:lvl w:ilvl="7">
+      <w:start w:val="1"/>
+      <w:numFmt w:val="lowerLetter"/>
+      <w:lvlText w:val="%8."/>
+      <w:lvlJc w:val="left"/>
+      <w:pPr>
+        <w:ind w:left="5760" w:firstLine="5400"/>
+      </w:pPr>
+      <w:rPr>
+        <w:u w:val="none"/>
+      </w:rPr>
+    </w:lvl>
+    <w:lvl w:ilvl="8">
+      <w:start w:val="1"/>
+      <w:numFmt w:val="lowerRoman"/>
+      <w:lvlText w:val="%9."/>
+      <w:lvlJc w:val="right"/>
+      <w:pPr>
+        <w:ind w:left="6480" w:firstLine="6120"/>
+      </w:pPr>
+      <w:rPr>
+        <w:u w:val="none"/>
+      </w:rPr>
+    </w:lvl>
+  </w:abstractNum>
+  <w:abstractNum w:abstractNumId="1" w15:restartNumberingAfterBreak="0">
     <w:nsid w:val="255F6BB4"/>
     <w:multiLevelType w:val="multilevel"/>
     <w:tmpl w:val="30941900"/>
@@ -852,7 +1230,97 @@
       </w:rPr>
     </w:lvl>
   </w:abstractNum>
-  <w:abstractNum w:abstractNumId="1" w15:restartNumberingAfterBreak="0">
+  <w:abstractNum w:abstractNumId="2" w15:restartNumberingAfterBreak="0">
+    <w:nsid w:val="27A3554F"/>
+    <w:multiLevelType w:val="hybridMultilevel"/>
+    <w:tmpl w:val="A0C40850"/>
+    <w:lvl w:ilvl="0" w:tplc="028AC61C">
+      <w:start w:val="1"/>
+      <w:numFmt w:val="lowerLetter"/>
+      <w:lvlText w:val="%1)"/>
+      <w:lvlJc w:val="left"/>
+      <w:pPr>
+        <w:ind w:left="720" w:hanging="360"/>
+      </w:pPr>
+      <w:rPr>
+        <w:rFonts w:hint="default"/>
+        <w:b/>
+      </w:rPr>
+    </w:lvl>
+    <w:lvl w:ilvl="1" w:tplc="04090019" w:tentative="1">
+      <w:start w:val="1"/>
+      <w:numFmt w:val="lowerLetter"/>
+      <w:lvlText w:val="%2."/>
+      <w:lvlJc w:val="left"/>
+      <w:pPr>
+        <w:ind w:left="1440" w:hanging="360"/>
+      </w:pPr>
+    </w:lvl>
+    <w:lvl w:ilvl="2" w:tplc="0409001B" w:tentative="1">
+      <w:start w:val="1"/>
+      <w:numFmt w:val="lowerRoman"/>
+      <w:lvlText w:val="%3."/>
+      <w:lvlJc w:val="right"/>
+      <w:pPr>
+        <w:ind w:left="2160" w:hanging="180"/>
+      </w:pPr>
+    </w:lvl>
+    <w:lvl w:ilvl="3" w:tplc="0409000F" w:tentative="1">
+      <w:start w:val="1"/>
+      <w:numFmt w:val="decimal"/>
+      <w:lvlText w:val="%4."/>
+      <w:lvlJc w:val="left"/>
+      <w:pPr>
+        <w:ind w:left="2880" w:hanging="360"/>
+      </w:pPr>
+    </w:lvl>
+    <w:lvl w:ilvl="4" w:tplc="04090019" w:tentative="1">
+      <w:start w:val="1"/>
+      <w:numFmt w:val="lowerLetter"/>
+      <w:lvlText w:val="%5."/>
+      <w:lvlJc w:val="left"/>
+      <w:pPr>
+        <w:ind w:left="3600" w:hanging="360"/>
+      </w:pPr>
+    </w:lvl>
+    <w:lvl w:ilvl="5" w:tplc="0409001B" w:tentative="1">
+      <w:start w:val="1"/>
+      <w:numFmt w:val="lowerRoman"/>
+      <w:lvlText w:val="%6."/>
+      <w:lvlJc w:val="right"/>
+      <w:pPr>
+        <w:ind w:left="4320" w:hanging="180"/>
+      </w:pPr>
+    </w:lvl>
+    <w:lvl w:ilvl="6" w:tplc="0409000F" w:tentative="1">
+      <w:start w:val="1"/>
+      <w:numFmt w:val="decimal"/>
+      <w:lvlText w:val="%7."/>
+      <w:lvlJc w:val="left"/>
+      <w:pPr>
+        <w:ind w:left="5040" w:hanging="360"/>
+      </w:pPr>
+    </w:lvl>
+    <w:lvl w:ilvl="7" w:tplc="04090019" w:tentative="1">
+      <w:start w:val="1"/>
+      <w:numFmt w:val="lowerLetter"/>
+      <w:lvlText w:val="%8."/>
+      <w:lvlJc w:val="left"/>
+      <w:pPr>
+        <w:ind w:left="5760" w:hanging="360"/>
+      </w:pPr>
+    </w:lvl>
+    <w:lvl w:ilvl="8" w:tplc="0409001B" w:tentative="1">
+      <w:start w:val="1"/>
+      <w:numFmt w:val="lowerRoman"/>
+      <w:lvlText w:val="%9."/>
+      <w:lvlJc w:val="right"/>
+      <w:pPr>
+        <w:ind w:left="6480" w:hanging="180"/>
+      </w:pPr>
+    </w:lvl>
+  </w:abstractNum>
+  <w:abstractNum w:abstractNumId="3" w15:restartNumberingAfterBreak="0">
     <w:nsid w:val="33B860BA"/>
     <w:multiLevelType w:val="multilevel"/>
     <w:tmpl w:val="2E82A034"/>
@@ -965,7 +1433,7 @@
       </w:rPr>
     </w:lvl>
   </w:abstractNum>
-  <w:abstractNum w:abstractNumId="2" w15:restartNumberingAfterBreak="0">
+  <w:abstractNum w:abstractNumId="4" w15:restartNumberingAfterBreak="0">
     <w:nsid w:val="37015947"/>
     <w:multiLevelType w:val="multilevel"/>
     <w:tmpl w:val="80ACB4B6"/>
@@ -1078,7 +1546,7 @@
       </w:rPr>
     </w:lvl>
   </w:abstractNum>
-  <w:abstractNum w:abstractNumId="3" w15:restartNumberingAfterBreak="0">
+  <w:abstractNum w:abstractNumId="5" w15:restartNumberingAfterBreak="0">
     <w:nsid w:val="42B55F4C"/>
     <w:multiLevelType w:val="multilevel"/>
     <w:tmpl w:val="6D5CC694"/>
@@ -1191,7 +1659,7 @@
       </w:rPr>
     </w:lvl>
   </w:abstractNum>
-  <w:abstractNum w:abstractNumId="4" w15:restartNumberingAfterBreak="0">
+  <w:abstractNum w:abstractNumId="6" w15:restartNumberingAfterBreak="0">
     <w:nsid w:val="4FF41CA2"/>
     <w:multiLevelType w:val="multilevel"/>
     <w:tmpl w:val="67466FA6"/>
@@ -1304,20 +1772,142 @@
       </w:rPr>
     </w:lvl>
   </w:abstractNum>
+  <w:abstractNum w:abstractNumId="7" w15:restartNumberingAfterBreak="0">
+    <w:nsid w:val="7B802D0F"/>
+    <w:multiLevelType w:val="hybridMultilevel"/>
+    <w:tmpl w:val="A33EEBB4"/>
+    <w:lvl w:ilvl="0" w:tplc="04090001">
+      <w:start w:val="1"/>
+      <w:numFmt w:val="bullet"/>
+      <w:lvlText w:val=""/>
+      <w:lvlJc w:val="left"/>
+      <w:pPr>
+        <w:ind w:left="720" w:hanging="360"/>
+      </w:pPr>
+      <w:rPr>
+        <w:rFonts w:ascii="Symbol" w:hAnsi="Symbol" w:hint="default"/>
+      </w:rPr>
+    </w:lvl>
+    <w:lvl w:ilvl="1" w:tplc="04090003" w:tentative="1">
+      <w:start w:val="1"/>
+      <w:numFmt w:val="bullet"/>
+      <w:lvlText w:val="o"/>
+      <w:lvlJc w:val="left"/>
+      <w:pPr>
+        <w:ind w:left="1440" w:hanging="360"/>
+      </w:pPr>
+      <w:rPr>
+        <w:rFonts w:ascii="Courier New" w:hAnsi="Courier New" w:cs="Courier New" w:hint="default"/>
+      </w:rPr>
+    </w:lvl>
+    <w:lvl w:ilvl="2" w:tplc="04090005" w:tentative="1">
+      <w:start w:val="1"/>
+      <w:numFmt w:val="bullet"/>
+      <w:lvlText w:val=""/>
+      <w:lvlJc w:val="left"/>
+      <w:pPr>
+        <w:ind w:left="2160" w:hanging="360"/>
+      </w:pPr>
+      <w:rPr>
+        <w:rFonts w:ascii="Wingdings" w:hAnsi="Wingdings" w:hint="default"/>
+      </w:rPr>
+    </w:lvl>
+    <w:lvl w:ilvl="3" w:tplc="04090001" w:tentative="1">
+      <w:start w:val="1"/>
+      <w:numFmt w:val="bullet"/>
+      <w:lvlText w:val=""/>
+      <w:lvlJc w:val="left"/>
+      <w:pPr>
+        <w:ind w:left="2880" w:hanging="360"/>
+      </w:pPr>
+      <w:rPr>
+        <w:rFonts w:ascii="Symbol" w:hAnsi="Symbol" w:hint="default"/>
+      </w:rPr>
+    </w:lvl>
+    <w:lvl w:ilvl="4" w:tplc="04090003" w:tentative="1">
+      <w:start w:val="1"/>
+      <w:numFmt w:val="bullet"/>
+      <w:lvlText w:val="o"/>
+      <w:lvlJc w:val="left"/>
+      <w:pPr>
+        <w:ind w:left="3600" w:hanging="360"/>
+      </w:pPr>
+      <w:rPr>
+        <w:rFonts w:ascii="Courier New" w:hAnsi="Courier New" w:cs="Courier New" w:hint="default"/>
+      </w:rPr>
+    </w:lvl>
+    <w:lvl w:ilvl="5" w:tplc="04090005" w:tentative="1">
+      <w:start w:val="1"/>
+      <w:numFmt w:val="bullet"/>
+      <w:lvlText w:val=""/>
+      <w:lvlJc w:val="left"/>
+      <w:pPr>
+        <w:ind w:left="4320" w:hanging="360"/>
+      </w:pPr>
+      <w:rPr>
+        <w:rFonts w:ascii="Wingdings" w:hAnsi="Wingdings" w:hint="default"/>
+      </w:rPr>
+    </w:lvl>
+    <w:lvl w:ilvl="6" w:tplc="04090001" w:tentative="1">
+      <w:start w:val="1"/>
+      <w:numFmt w:val="bullet"/>
+      <w:lvlText w:val=""/>
+      <w:lvlJc w:val="left"/>
+      <w:pPr>
+        <w:ind w:left="5040" w:hanging="360"/>
+      </w:pPr>
+      <w:rPr>
+        <w:rFonts w:ascii="Symbol" w:hAnsi="Symbol" w:hint="default"/>
+      </w:rPr>
+    </w:lvl>
+    <w:lvl w:ilvl="7" w:tplc="04090003" w:tentative="1">
+      <w:start w:val="1"/>
+      <w:numFmt w:val="bullet"/>
+      <w:lvlText w:val="o"/>
+      <w:lvlJc w:val="left"/>
+      <w:pPr>
+        <w:ind w:left="5760" w:hanging="360"/>
+      </w:pPr>
+      <w:rPr>
+        <w:rFonts w:ascii="Courier New" w:hAnsi="Courier New" w:cs="Courier New" w:hint="default"/>
+      </w:rPr>
+    </w:lvl>
+    <w:lvl w:ilvl="8" w:tplc="04090005" w:tentative="1">
+      <w:start w:val="1"/>
+      <w:numFmt w:val="bullet"/>
+      <w:lvlText w:val=""/>
+      <w:lvlJc w:val="left"/>
+      <w:pPr>
+        <w:ind w:left="6480" w:hanging="360"/>
+      </w:pPr>
+      <w:rPr>
+        <w:rFonts w:ascii="Wingdings" w:hAnsi="Wingdings" w:hint="default"/>
+      </w:rPr>
+    </w:lvl>
+  </w:abstractNum>
   <w:num w:numId="1">
-    <w:abstractNumId w:val="2"/>
+    <w:abstractNumId w:val="4"/>
   </w:num>
   <w:num w:numId="2">
+    <w:abstractNumId w:val="1"/>
+  </w:num>
+  <w:num w:numId="3">
+    <w:abstractNumId w:val="3"/>
+  </w:num>
+  <w:num w:numId="4">
+    <w:abstractNumId w:val="5"/>
+  </w:num>
+  <w:num w:numId="5">
+    <w:abstractNumId w:val="6"/>
+  </w:num>
+  <w:num w:numId="6">
+    <w:abstractNumId w:val="7"/>
+  </w:num>
+  <w:num w:numId="7">
     <w:abstractNumId w:val="0"/>
   </w:num>
-  <w:num w:numId="3">
-    <w:abstractNumId w:val="1"/>
-  </w:num>
-  <w:num w:numId="4">
-    <w:abstractNumId w:val="3"/>
-  </w:num>
-  <w:num w:numId="5">
-    <w:abstractNumId w:val="4"/>
+  <w:num w:numId="8">
+    <w:abstractNumId w:val="2"/>
   </w:num>
 </w:numbering>
 </file>
@@ -2188,7 +2778,7 @@
 </file>
 
 <file path=customXml/itemProps1.xml><?xml version="1.0" encoding="utf-8"?>
-<ds:datastoreItem xmlns:ds="http://schemas.openxmlformats.org/officeDocument/2006/customXml" ds:itemID="{6FDFA3E3-1E62-4A75-B2F1-7C4C890A6A1F}">
+<ds:datastoreItem xmlns:ds="http://schemas.openxmlformats.org/officeDocument/2006/customXml" ds:itemID="{4E4D3724-B3C1-4FCA-86DE-1A45DDEAE2B0}">
   <ds:schemaRefs>
     <ds:schemaRef ds:uri="http://schemas.openxmlformats.org/officeDocument/2006/bibliography"/>
   </ds:schemaRefs>

</xml_diff>